<commit_message>
Finished and turned in lecture assignment 6 (definitely got some of these questions wrong)
</commit_message>
<xml_diff>
--- a/lecture_assignments/Guswiler_lecture_assignment_6.docx
+++ b/lecture_assignments/Guswiler_lecture_assignment_6.docx
@@ -39,6 +39,30 @@
       <w:pPr>
         <w:ind w:left="360"/>
       </w:pPr>
+      <w:r>
+        <w:t xml:space="preserve">Scale is measured at the macro and micro level, or broad and fine. </w:t>
+      </w:r>
+      <w:r>
+        <w:t xml:space="preserve">Broad-scale studies </w:t>
+      </w:r>
+      <w:r>
+        <w:t xml:space="preserve">provide generalizations </w:t>
+      </w:r>
+      <w:r>
+        <w:t>while</w:t>
+      </w:r>
+      <w:r>
+        <w:t xml:space="preserve"> fine-scale studies may provide greater insights </w:t>
+      </w:r>
+      <w:r>
+        <w:t>into</w:t>
+      </w:r>
+      <w:r>
+        <w:t xml:space="preserve"> the biological mechanisms underlying patterns.</w:t>
+      </w:r>
+      <w:r>
+        <w:t xml:space="preserve"> It is the extent (size of the area or population covered) and grain (size of the individual units observed) that define the at what scale a study is completed.</w:t>
+      </w:r>
     </w:p>
     <w:p>
       <w:pPr>
@@ -56,6 +80,18 @@
       <w:pPr>
         <w:ind w:left="360"/>
       </w:pPr>
+      <w:r>
+        <w:t xml:space="preserve">For </w:t>
+      </w:r>
+      <w:r>
+        <w:t>pumas</w:t>
+      </w:r>
+      <w:r>
+        <w:t xml:space="preserve">, I would consider </w:t>
+      </w:r>
+      <w:r>
+        <w:t>their solitary lifestyle and prey preference to inform the scale of factors influencing distribution.</w:t>
+      </w:r>
     </w:p>
     <w:p>
       <w:pPr>
@@ -66,15 +102,18 @@
         </w:numPr>
       </w:pPr>
       <w:r>
-        <w:t xml:space="preserve">Describe in your own words what it means to “optimize” the scale of each habitat variable in a habitat selection analysis (see </w:t>
-      </w:r>
-      <w:proofErr w:type="spellStart"/>
-      <w:r>
-        <w:t>McGarigal</w:t>
-      </w:r>
-      <w:proofErr w:type="spellEnd"/>
-      <w:r>
-        <w:t xml:space="preserve"> et al. 2016)?</w:t>
+        <w:t>Describe in your own words what it means to “optimize” the scale of each habitat variable in a habitat selection analysis (see McGarigal et al. 2016)?</w:t>
+      </w:r>
+    </w:p>
+    <w:p>
+      <w:pPr>
+        <w:ind w:left="360"/>
+      </w:pPr>
+      <w:r>
+        <w:t xml:space="preserve">Here, scale optimization refers to </w:t>
+      </w:r>
+      <w:r>
+        <w:t>using knowledge of an organisms ecology or life history to inform the differing scales of measurement for each habitat variable.</w:t>
       </w:r>
     </w:p>
     <w:sectPr>

</xml_diff>